<commit_message>
Lesson learned: BS about STL containers
</commit_message>
<xml_diff>
--- a/docs/reportv3.docx
+++ b/docs/reportv3.docx
@@ -2753,7 +2753,7 @@
           <w:noProof/>
         </w:rPr>
         <w:drawing>
-          <wp:inline distT="0" distB="0" distL="0" distR="0" wp14:anchorId="14954B0A" wp14:editId="49629BE3">
+          <wp:inline distT="0" distB="0" distL="0" distR="0" wp14:anchorId="14954B0A" wp14:editId="07D4522E">
             <wp:extent cx="5943600" cy="3802947"/>
             <wp:effectExtent l="0" t="0" r="0" b="0"/>
             <wp:docPr id="892581075" name="Picture 1"/>
@@ -3135,6 +3135,9 @@
         <w:br/>
       </w:r>
       <w:r>
+        <w:rPr>
+          <w:noProof/>
+        </w:rPr>
         <w:drawing>
           <wp:inline distT="0" distB="0" distL="0" distR="0" wp14:anchorId="1A33CBAA" wp14:editId="5018F2D4">
             <wp:extent cx="3435527" cy="6426530"/>
@@ -3407,6 +3410,9 @@
         <w:br/>
       </w:r>
       <w:r>
+        <w:rPr>
+          <w:noProof/>
+        </w:rPr>
         <w:drawing>
           <wp:inline distT="0" distB="0" distL="0" distR="0" wp14:anchorId="0E2DF7E8" wp14:editId="148C35FB">
             <wp:extent cx="5010407" cy="7340977"/>
@@ -4270,6 +4276,94 @@
     </w:p>
     <w:p>
       <w:pPr>
+        <w:pStyle w:val="Level2Text"/>
+        <w:numPr>
+          <w:ilvl w:val="0"/>
+          <w:numId w:val="44"/>
+        </w:numPr>
+        <w:spacing w:before="0"/>
+        <w:ind w:left="850" w:hanging="357"/>
+        <w:jc w:val="left"/>
+      </w:pPr>
+      <w:r>
+        <w:rPr>
+          <w:lang w:val="en-CA" w:eastAsia="zh-CN"/>
+        </w:rPr>
+        <w:t xml:space="preserve">STL container vs. business </w:t>
+      </w:r>
+      <w:r>
+        <w:rPr>
+          <w:lang w:val="en-CA" w:eastAsia="zh-CN"/>
+        </w:rPr>
+        <w:t>needs</w:t>
+      </w:r>
+      <w:r>
+        <w:rPr>
+          <w:lang w:val="en-CA" w:eastAsia="zh-CN"/>
+        </w:rPr>
+        <w:t>:</w:t>
+      </w:r>
+      <w:r>
+        <w:br/>
+        <w:t xml:space="preserve">The selection of STL container should </w:t>
+      </w:r>
+      <w:r>
+        <w:t xml:space="preserve">closely match the needs of the objects in business cases. In this project, </w:t>
+      </w:r>
+      <w:r>
+        <w:t xml:space="preserve">medical staff are assigned </w:t>
+      </w:r>
+      <w:r>
+        <w:t xml:space="preserve">a </w:t>
+      </w:r>
+      <w:r>
+        <w:t xml:space="preserve">&lt;vector&gt; container as staff tend to be </w:t>
+      </w:r>
+      <w:r>
+        <w:t>stable and stay unchanged in most of the time, and they do</w:t>
+      </w:r>
+      <w:r>
+        <w:t xml:space="preserve"> not</w:t>
+      </w:r>
+      <w:r>
+        <w:t xml:space="preserve"> need to be updated in real-time.</w:t>
+      </w:r>
+      <w:r>
+        <w:t xml:space="preserve"> However, patients are assigned a &lt;list&gt; container as they </w:t>
+      </w:r>
+      <w:r>
+        <w:t>need to be iterated according to different urgency levels</w:t>
+      </w:r>
+      <w:r>
+        <w:t xml:space="preserve">, and they are reasonably expected to be updated </w:t>
+      </w:r>
+      <w:r>
+        <w:t xml:space="preserve">real-time </w:t>
+      </w:r>
+      <w:r>
+        <w:t>during operational hours</w:t>
+      </w:r>
+      <w:r>
+        <w:t xml:space="preserve">. </w:t>
+      </w:r>
+      <w:r>
+        <w:t xml:space="preserve">Deployment of the proper types of the STL containers </w:t>
+      </w:r>
+      <w:r>
+        <w:t xml:space="preserve">according to different business situations can </w:t>
+      </w:r>
+      <w:r>
+        <w:t xml:space="preserve">increase efficiency and robustness in daily operation, and it </w:t>
+      </w:r>
+      <w:r>
+        <w:t>can reduce efforts in the</w:t>
+      </w:r>
+      <w:r>
+        <w:t xml:space="preserve"> extensive developments to happen in the future.</w:t>
+      </w:r>
+    </w:p>
+    <w:p>
+      <w:pPr>
         <w:pStyle w:val="1"/>
         <w:jc w:val="left"/>
       </w:pPr>
@@ -4541,6 +4635,7 @@
         <w:docPartUnique/>
       </w:docPartObj>
     </w:sdtPr>
+    <w:sdtEndPr/>
     <w:sdtContent>
       <w:p>
         <w:pPr>

</xml_diff>

<commit_message>
BS about data validation
</commit_message>
<xml_diff>
--- a/docs/reportv3.docx
+++ b/docs/reportv3.docx
@@ -2753,7 +2753,7 @@
           <w:noProof/>
         </w:rPr>
         <w:drawing>
-          <wp:inline distT="0" distB="0" distL="0" distR="0" wp14:anchorId="14954B0A" wp14:editId="07D4522E">
+          <wp:inline distT="0" distB="0" distL="0" distR="0" wp14:anchorId="14954B0A" wp14:editId="6D1CFC45">
             <wp:extent cx="5943600" cy="3802947"/>
             <wp:effectExtent l="0" t="0" r="0" b="0"/>
             <wp:docPr id="892581075" name="Picture 1"/>
@@ -4239,39 +4239,7 @@
           <w:rFonts w:hint="eastAsia"/>
           <w:lang w:eastAsia="zh-CN"/>
         </w:rPr>
-        <w:t>The combination of usage of STL container and pointers can be confusing. In the definition of patient management system, we used a smart pointer (</w:t>
-      </w:r>
-      <w:proofErr w:type="spellStart"/>
-      <w:r>
-        <w:rPr>
-          <w:rFonts w:hint="eastAsia"/>
-          <w:lang w:eastAsia="zh-CN"/>
-        </w:rPr>
-        <w:t>unique_ptr</w:t>
-      </w:r>
-      <w:proofErr w:type="spellEnd"/>
-      <w:r>
-        <w:rPr>
-          <w:rFonts w:hint="eastAsia"/>
-          <w:lang w:eastAsia="zh-CN"/>
-        </w:rPr>
-        <w:t xml:space="preserve">) to point to Patient class objects and its derived class objects, and then created a list to store the pointer using </w:t>
-      </w:r>
-      <w:proofErr w:type="spellStart"/>
-      <w:r>
-        <w:rPr>
-          <w:rFonts w:hint="eastAsia"/>
-          <w:lang w:eastAsia="zh-CN"/>
-        </w:rPr>
-        <w:t>push_back</w:t>
-      </w:r>
-      <w:proofErr w:type="spellEnd"/>
-      <w:r>
-        <w:rPr>
-          <w:rFonts w:hint="eastAsia"/>
-          <w:lang w:eastAsia="zh-CN"/>
-        </w:rPr>
-        <w:t xml:space="preserve"> function. Upon being pushed back, the ownership of the underlying linkage is actually transferred into the container, and the pointer becomes a null pointer. This is similar to a deep copy in that the activity of the pointer after this will not change the value of the one being stored into the container. To access the stored value afterwards, an iterator or a search function must be created.</w:t>
+        <w:t>The combination of usage of STL container and pointers can be confusing. In the definition of patient management system, we used a smart pointer (unique_ptr) to point to Patient class objects and its derived class objects, and then created a list to store the pointer using push_back function. Upon being pushed back, the ownership of the underlying linkage is actually transferred into the container, and the pointer becomes a null pointer. This is similar to a deep copy in that the activity of the pointer after this will not change the value of the one being stored into the container. To access the stored value afterwards, an iterator or a search function must be created.</w:t>
       </w:r>
     </w:p>
     <w:p>
@@ -4360,6 +4328,58 @@
       </w:r>
       <w:r>
         <w:t xml:space="preserve"> extensive developments to happen in the future.</w:t>
+      </w:r>
+    </w:p>
+    <w:p>
+      <w:pPr>
+        <w:pStyle w:val="Level2Text"/>
+        <w:numPr>
+          <w:ilvl w:val="0"/>
+          <w:numId w:val="44"/>
+        </w:numPr>
+        <w:spacing w:before="0"/>
+        <w:ind w:left="850" w:hanging="357"/>
+        <w:jc w:val="left"/>
+      </w:pPr>
+      <w:r>
+        <w:t>Data validation and integrity:</w:t>
+      </w:r>
+      <w:r>
+        <w:br/>
+        <w:t xml:space="preserve">Throughout the development of the project, we have </w:t>
+      </w:r>
+      <w:r>
+        <w:t xml:space="preserve">defined reasonable ranges for variables. For example, age of the patients are set to </w:t>
+      </w:r>
+      <w:r>
+        <w:t xml:space="preserve">0-150. If the input age is detected to be out of the range, the exception handling </w:t>
+      </w:r>
+      <w:r>
+        <w:t xml:space="preserve">function will be called and ask the user to input a valid data. </w:t>
+      </w:r>
+      <w:r>
+        <w:t xml:space="preserve">Coverage of </w:t>
+      </w:r>
+      <w:r>
+        <w:t>data validation in this project are mainly time-related, including checking for a valid date</w:t>
+      </w:r>
+      <w:r>
+        <w:t xml:space="preserve"> and</w:t>
+      </w:r>
+      <w:r>
+        <w:t xml:space="preserve"> checking for conflicts </w:t>
+      </w:r>
+      <w:r>
+        <w:t xml:space="preserve">of appointment times. Based on the results from the sample runs, </w:t>
+      </w:r>
+      <w:r>
+        <w:t xml:space="preserve">the developers have achieved </w:t>
+      </w:r>
+      <w:r>
+        <w:t>data integrity</w:t>
+      </w:r>
+      <w:r>
+        <w:t xml:space="preserve"> in this project.</w:t>
       </w:r>
     </w:p>
     <w:p>
@@ -4474,6 +4494,7 @@
         </w:rPr>
       </w:pPr>
       <w:r>
+        <w:lastRenderedPageBreak/>
         <w:t xml:space="preserve">[1] </w:t>
       </w:r>
       <w:r>
@@ -4533,15 +4554,7 @@
         <w:t xml:space="preserve"> </w:t>
       </w:r>
       <w:r>
-        <w:t xml:space="preserve">Vector of pointer points to NULL when using </w:t>
-      </w:r>
-      <w:proofErr w:type="spellStart"/>
-      <w:r>
-        <w:t>push_back</w:t>
-      </w:r>
-      <w:proofErr w:type="spellEnd"/>
-      <w:r>
-        <w:t xml:space="preserve">(). </w:t>
+        <w:t xml:space="preserve">Vector of pointer points to NULL when using push_back(). </w:t>
       </w:r>
       <w:r>
         <w:rPr>
@@ -7728,7 +7741,6 @@
     <w:basedOn w:val="a"/>
     <w:link w:val="ad"/>
     <w:uiPriority w:val="99"/>
-    <w:semiHidden/>
     <w:unhideWhenUsed/>
     <w:rsid w:val="0079415B"/>
     <w:pPr>
@@ -7744,7 +7756,6 @@
     <w:basedOn w:val="a0"/>
     <w:link w:val="ac"/>
     <w:uiPriority w:val="99"/>
-    <w:semiHidden/>
     <w:rsid w:val="0079415B"/>
     <w:rPr>
       <w:rFonts w:ascii="Times New Roman" w:hAnsi="Times New Roman" w:cs="Times New Roman"/>

</xml_diff>